<commit_message>
updated the deployment guide for pythonanywhere.com
</commit_message>
<xml_diff>
--- a/web_project/Deploy the Polls app to www.docx
+++ b/web_project/Deploy the Polls app to www.docx
@@ -4,7 +4,7 @@
   <w:body>
     <w:p>
       <w:pPr>
-        <w:pStyle w:val="Heading2"/>
+        <w:pStyle w:val="Heading1"/>
       </w:pPr>
       <w:r>
         <w:t xml:space="preserve">Deploy the Polls app to </w:t>
@@ -23,8 +23,15 @@
     </w:p>
     <w:p>
       <w:r>
+        <w:t>By Marvin, Feb/1/2020</w:t>
+      </w:r>
+    </w:p>
+    <w:p>
+      <w:r>
         <w:t xml:space="preserve"> </w:t>
       </w:r>
+      <w:bookmarkStart w:id="0" w:name="_GoBack"/>
+      <w:bookmarkEnd w:id="0"/>
     </w:p>
     <w:p>
       <w:pPr>
@@ -35,7 +42,15 @@
         </w:numPr>
       </w:pPr>
       <w:r>
-        <w:t>Go py_django2\web_project (my project folder), and r</w:t>
+        <w:t>Go py_django2\</w:t>
+      </w:r>
+      <w:proofErr w:type="spellStart"/>
+      <w:r>
+        <w:t>web_project</w:t>
+      </w:r>
+      <w:proofErr w:type="spellEnd"/>
+      <w:r>
+        <w:t xml:space="preserve"> (my project folder), and r</w:t>
       </w:r>
       <w:r>
         <w:t xml:space="preserve">un pip freeze &gt; requirements.txt  </w:t>
@@ -50,7 +65,15 @@
         </w:numPr>
       </w:pPr>
       <w:r>
-        <w:t xml:space="preserve">Push files to github repo: </w:t>
+        <w:t xml:space="preserve">Push files to </w:t>
+      </w:r>
+      <w:proofErr w:type="spellStart"/>
+      <w:r>
+        <w:t>github</w:t>
+      </w:r>
+      <w:proofErr w:type="spellEnd"/>
+      <w:r>
+        <w:t xml:space="preserve"> repo: </w:t>
       </w:r>
       <w:hyperlink r:id="rId6" w:history="1">
         <w:r>
@@ -128,6 +151,7 @@
         </w:rPr>
         <w:t xml:space="preserve">: </w:t>
       </w:r>
+      <w:proofErr w:type="spellStart"/>
       <w:r>
         <w:rPr>
           <w:rFonts w:ascii="Consolas" w:hAnsi="Consolas"/>
@@ -136,7 +160,18 @@
           <w:szCs w:val="18"/>
           <w:shd w:val="clear" w:color="auto" w:fill="FFFFFF"/>
         </w:rPr>
-        <w:t>winnpy/</w:t>
+        <w:t>winnpy</w:t>
+      </w:r>
+      <w:proofErr w:type="spellEnd"/>
+      <w:r>
+        <w:rPr>
+          <w:rFonts w:ascii="Consolas" w:hAnsi="Consolas"/>
+          <w:color w:val="24292E"/>
+          <w:sz w:val="18"/>
+          <w:szCs w:val="18"/>
+          <w:shd w:val="clear" w:color="auto" w:fill="FFFFFF"/>
+        </w:rPr>
+        <w:t>/</w:t>
       </w:r>
       <w:r>
         <w:rPr>
@@ -276,8 +311,20 @@
           <w:szCs w:val="18"/>
           <w:shd w:val="clear" w:color="auto" w:fill="FFFFFF"/>
         </w:rPr>
-        <w:t>cd py_python2/web_project</w:t>
-      </w:r>
+        <w:t>cd py_python2/</w:t>
+      </w:r>
+      <w:proofErr w:type="spellStart"/>
+      <w:r>
+        <w:rPr>
+          <w:rFonts w:ascii="Consolas" w:hAnsi="Consolas"/>
+          <w:color w:val="24292E"/>
+          <w:sz w:val="18"/>
+          <w:szCs w:val="18"/>
+          <w:shd w:val="clear" w:color="auto" w:fill="FFFFFF"/>
+        </w:rPr>
+        <w:t>web_project</w:t>
+      </w:r>
+      <w:proofErr w:type="spellEnd"/>
     </w:p>
     <w:p>
       <w:pPr>
@@ -297,7 +344,31 @@
         <w:ind w:left="360"/>
       </w:pPr>
       <w:r>
-        <w:t>$ mkvirtualenv myvirtualenv --python=/usr/bin/python3.8</w:t>
+        <w:t xml:space="preserve">$ </w:t>
+      </w:r>
+      <w:proofErr w:type="spellStart"/>
+      <w:r>
+        <w:t>mkvirtualenv</w:t>
+      </w:r>
+      <w:proofErr w:type="spellEnd"/>
+      <w:r>
+        <w:t xml:space="preserve"> </w:t>
+      </w:r>
+      <w:proofErr w:type="spellStart"/>
+      <w:r>
+        <w:t>myvirtualenv</w:t>
+      </w:r>
+      <w:proofErr w:type="spellEnd"/>
+      <w:r>
+        <w:t xml:space="preserve"> --python=/</w:t>
+      </w:r>
+      <w:proofErr w:type="spellStart"/>
+      <w:r>
+        <w:t>usr</w:t>
+      </w:r>
+      <w:proofErr w:type="spellEnd"/>
+      <w:r>
+        <w:t>/bin/python3.8</w:t>
       </w:r>
     </w:p>
     <w:p>
@@ -318,7 +389,33 @@
         <w:ind w:left="360"/>
       </w:pPr>
       <w:r>
-        <w:t>/home/winnpy/.virtualenvs/myvirtualenv/bin/python</w:t>
+        <w:t>/home/</w:t>
+      </w:r>
+      <w:proofErr w:type="spellStart"/>
+      <w:r>
+        <w:t>winnpy</w:t>
+      </w:r>
+      <w:proofErr w:type="spellEnd"/>
+      <w:proofErr w:type="gramStart"/>
+      <w:r>
+        <w:t>/.</w:t>
+      </w:r>
+      <w:proofErr w:type="spellStart"/>
+      <w:r>
+        <w:t>virtualenvs</w:t>
+      </w:r>
+      <w:proofErr w:type="spellEnd"/>
+      <w:proofErr w:type="gramEnd"/>
+      <w:r>
+        <w:t>/</w:t>
+      </w:r>
+      <w:proofErr w:type="spellStart"/>
+      <w:r>
+        <w:t>myvirtualenv</w:t>
+      </w:r>
+      <w:proofErr w:type="spellEnd"/>
+      <w:r>
+        <w:t>/bin/python</w:t>
       </w:r>
     </w:p>
     <w:p>
@@ -330,7 +427,31 @@
         </w:numPr>
       </w:pPr>
       <w:r>
-        <w:t xml:space="preserve"> $ workon myvirtualenv, to use the venv if needed</w:t>
+        <w:t xml:space="preserve"> $ </w:t>
+      </w:r>
+      <w:proofErr w:type="spellStart"/>
+      <w:r>
+        <w:t>workon</w:t>
+      </w:r>
+      <w:proofErr w:type="spellEnd"/>
+      <w:r>
+        <w:t xml:space="preserve"> </w:t>
+      </w:r>
+      <w:proofErr w:type="spellStart"/>
+      <w:r>
+        <w:t>myvirtualenv</w:t>
+      </w:r>
+      <w:proofErr w:type="spellEnd"/>
+      <w:r>
+        <w:t xml:space="preserve">, to use the </w:t>
+      </w:r>
+      <w:proofErr w:type="spellStart"/>
+      <w:r>
+        <w:t>venv</w:t>
+      </w:r>
+      <w:proofErr w:type="spellEnd"/>
+      <w:r>
+        <w:t xml:space="preserve"> if needed</w:t>
       </w:r>
     </w:p>
     <w:p>
@@ -342,11 +463,16 @@
         </w:numPr>
       </w:pPr>
       <w:r>
-        <w:t xml:space="preserve"> $ pip install -r requirements.txt </w:t>
+        <w:t xml:space="preserve"> $ pip install -r </w:t>
+      </w:r>
+      <w:proofErr w:type="gramStart"/>
+      <w:r>
+        <w:t xml:space="preserve">requirements.txt </w:t>
       </w:r>
       <w:r>
         <w:t>.</w:t>
       </w:r>
+      <w:proofErr w:type="gramEnd"/>
       <w:r>
         <w:t xml:space="preserve">  it should install Django 3.0.2 and other packages</w:t>
       </w:r>
@@ -363,7 +489,47 @@
         </w:numPr>
       </w:pPr>
       <w:r>
-        <w:t xml:space="preserve"> Go to pythonanywhere dashboard, and create a new app:</w:t>
+        <w:t xml:space="preserve"> $ python manage.py migrate – to create all the sqlite3 database tables needed for auth, </w:t>
+      </w:r>
+    </w:p>
+    <w:p>
+      <w:pPr>
+        <w:pStyle w:val="ListParagraph"/>
+        <w:numPr>
+          <w:ilvl w:val="0"/>
+          <w:numId w:val="1"/>
+        </w:numPr>
+      </w:pPr>
+      <w:r>
+        <w:t xml:space="preserve"> $ python manage.py </w:t>
+      </w:r>
+      <w:proofErr w:type="spellStart"/>
+      <w:r>
+        <w:t>createsuperuser</w:t>
+      </w:r>
+      <w:proofErr w:type="spellEnd"/>
+      <w:r>
+        <w:t xml:space="preserve"> – create super user and other users to create the site</w:t>
+      </w:r>
+    </w:p>
+    <w:p>
+      <w:pPr>
+        <w:pStyle w:val="ListParagraph"/>
+        <w:numPr>
+          <w:ilvl w:val="0"/>
+          <w:numId w:val="1"/>
+        </w:numPr>
+      </w:pPr>
+      <w:r>
+        <w:t xml:space="preserve"> Go to </w:t>
+      </w:r>
+      <w:proofErr w:type="spellStart"/>
+      <w:r>
+        <w:t>pythonanywhere</w:t>
+      </w:r>
+      <w:proofErr w:type="spellEnd"/>
+      <w:r>
+        <w:t xml:space="preserve"> dashboard, and create a new app:</w:t>
       </w:r>
     </w:p>
     <w:p>
@@ -427,7 +593,15 @@
         </w:numPr>
       </w:pPr>
       <w:r>
-        <w:t xml:space="preserve"> Select “Manual configuration”  - select python3 + Django</w:t>
+        <w:t xml:space="preserve"> Select “Manual </w:t>
+      </w:r>
+      <w:proofErr w:type="gramStart"/>
+      <w:r>
+        <w:t>configuration”  -</w:t>
+      </w:r>
+      <w:proofErr w:type="gramEnd"/>
+      <w:r>
+        <w:t xml:space="preserve"> select python3 + Django</w:t>
       </w:r>
     </w:p>
     <w:p>
@@ -450,8 +624,6 @@
       <w:r>
         <w:t xml:space="preserve"> for the app</w:t>
       </w:r>
-      <w:bookmarkStart w:id="0" w:name="_GoBack"/>
-      <w:bookmarkEnd w:id="0"/>
       <w:r>
         <w:t>:</w:t>
       </w:r>
@@ -527,7 +699,11 @@
         <w:t>For</w:t>
       </w:r>
       <w:r>
-        <w:t xml:space="preserve"> the settings in winnpy_pythonanywhere_com_wsgi.py</w:t>
+        <w:t xml:space="preserve"> the settings in </w:t>
+      </w:r>
+      <w:proofErr w:type="gramStart"/>
+      <w:r>
+        <w:t>winnpy_pythonanywhere_com_wsgi.py</w:t>
       </w:r>
       <w:r>
         <w:t>,</w:t>
@@ -541,6 +717,7 @@
       <w:r>
         <w:t>dit</w:t>
       </w:r>
+      <w:proofErr w:type="gramEnd"/>
       <w:r>
         <w:t xml:space="preserve"> the Django section accordingly, but d</w:t>
       </w:r>
@@ -621,7 +798,23 @@
         </w:numPr>
       </w:pPr>
       <w:r>
-        <w:t xml:space="preserve"> Also edit py_django2\web_project\web_project\settings.py.</w:t>
+        <w:t xml:space="preserve"> Also edit py_django2\</w:t>
+      </w:r>
+      <w:proofErr w:type="spellStart"/>
+      <w:r>
+        <w:t>web_project</w:t>
+      </w:r>
+      <w:proofErr w:type="spellEnd"/>
+      <w:r>
+        <w:t>\</w:t>
+      </w:r>
+      <w:proofErr w:type="spellStart"/>
+      <w:r>
+        <w:t>web_project</w:t>
+      </w:r>
+      <w:proofErr w:type="spellEnd"/>
+      <w:r>
+        <w:t>\settings.py.</w:t>
       </w:r>
     </w:p>
     <w:p>
@@ -635,9 +828,9 @@
         </w:rPr>
         <w:lastRenderedPageBreak/>
         <w:drawing>
-          <wp:inline distT="0" distB="0" distL="0" distR="0" wp14:anchorId="4AB3F983" wp14:editId="4F9A9453">
-            <wp:extent cx="4883150" cy="1827870"/>
-            <wp:effectExtent l="0" t="0" r="0" b="1270"/>
+          <wp:inline distT="0" distB="0" distL="0" distR="0" wp14:anchorId="4AB3F983" wp14:editId="187098D9">
+            <wp:extent cx="4412341" cy="1651636"/>
+            <wp:effectExtent l="0" t="0" r="7620" b="5715"/>
             <wp:docPr id="8" name="Picture 8"/>
             <wp:cNvGraphicFramePr>
               <a:graphicFrameLocks xmlns:a="http://schemas.openxmlformats.org/drawingml/2006/main" noChangeAspect="1"/>
@@ -658,7 +851,7 @@
                   <pic:spPr>
                     <a:xfrm>
                       <a:off x="0" y="0"/>
-                      <a:ext cx="4894669" cy="1832182"/>
+                      <a:ext cx="4444388" cy="1663632"/>
                     </a:xfrm>
                     <a:prstGeom prst="rect">
                       <a:avLst/>
@@ -686,7 +879,15 @@
         </w:numPr>
       </w:pPr>
       <w:r>
-        <w:t xml:space="preserve"> Reload your app,  and then open and  enjoy it!</w:t>
+        <w:t xml:space="preserve"> Reload your </w:t>
+      </w:r>
+      <w:proofErr w:type="gramStart"/>
+      <w:r>
+        <w:t>app,  and</w:t>
+      </w:r>
+      <w:proofErr w:type="gramEnd"/>
+      <w:r>
+        <w:t xml:space="preserve"> then open and  enjoy it!</w:t>
       </w:r>
     </w:p>
     <w:p>
@@ -1201,6 +1402,27 @@
     <w:name w:val="Normal"/>
     <w:qFormat/>
   </w:style>
+  <w:style w:type="paragraph" w:styleId="Heading1">
+    <w:name w:val="heading 1"/>
+    <w:basedOn w:val="Normal"/>
+    <w:next w:val="Normal"/>
+    <w:link w:val="Heading1Char"/>
+    <w:uiPriority w:val="9"/>
+    <w:qFormat/>
+    <w:rsid w:val="00E80EC6"/>
+    <w:pPr>
+      <w:keepNext/>
+      <w:keepLines/>
+      <w:spacing w:before="240" w:after="0"/>
+      <w:outlineLvl w:val="0"/>
+    </w:pPr>
+    <w:rPr>
+      <w:rFonts w:asciiTheme="majorHAnsi" w:eastAsiaTheme="majorEastAsia" w:hAnsiTheme="majorHAnsi" w:cstheme="majorBidi"/>
+      <w:color w:val="2F5496" w:themeColor="accent1" w:themeShade="BF"/>
+      <w:sz w:val="32"/>
+      <w:szCs w:val="32"/>
+    </w:rPr>
+  </w:style>
   <w:style w:type="paragraph" w:styleId="Heading2">
     <w:name w:val="heading 2"/>
     <w:basedOn w:val="Normal"/>
@@ -1296,6 +1518,19 @@
       <w:ind w:left="720"/>
       <w:contextualSpacing/>
     </w:pPr>
+  </w:style>
+  <w:style w:type="character" w:customStyle="1" w:styleId="Heading1Char">
+    <w:name w:val="Heading 1 Char"/>
+    <w:basedOn w:val="DefaultParagraphFont"/>
+    <w:link w:val="Heading1"/>
+    <w:uiPriority w:val="9"/>
+    <w:rsid w:val="00E80EC6"/>
+    <w:rPr>
+      <w:rFonts w:asciiTheme="majorHAnsi" w:eastAsiaTheme="majorEastAsia" w:hAnsiTheme="majorHAnsi" w:cstheme="majorBidi"/>
+      <w:color w:val="2F5496" w:themeColor="accent1" w:themeShade="BF"/>
+      <w:sz w:val="32"/>
+      <w:szCs w:val="32"/>
+    </w:rPr>
   </w:style>
 </w:styles>
 </file>

</xml_diff>

<commit_message>
updated the deployment guide under web_project\web_project
</commit_message>
<xml_diff>
--- a/web_project/Deploy the Polls app to www.docx
+++ b/web_project/Deploy the Polls app to www.docx
@@ -30,8 +30,6 @@
       <w:r>
         <w:t xml:space="preserve"> </w:t>
       </w:r>
-      <w:bookmarkStart w:id="0" w:name="_GoBack"/>
-      <w:bookmarkEnd w:id="0"/>
     </w:p>
     <w:p>
       <w:pPr>
@@ -59,10 +57,21 @@
     <w:p>
       <w:pPr>
         <w:pStyle w:val="ListParagraph"/>
+        <w:ind w:left="360"/>
+      </w:pPr>
+    </w:p>
+    <w:p>
+      <w:pPr>
+        <w:pStyle w:val="ListParagraph"/>
         <w:numPr>
           <w:ilvl w:val="0"/>
           <w:numId w:val="1"/>
         </w:numPr>
+        <w:rPr>
+          <w:rStyle w:val="Hyperlink"/>
+          <w:color w:val="auto"/>
+          <w:u w:val="none"/>
+        </w:rPr>
       </w:pPr>
       <w:r>
         <w:t xml:space="preserve">Push files to </w:t>
@@ -91,6 +100,11 @@
     <w:p>
       <w:pPr>
         <w:pStyle w:val="ListParagraph"/>
+      </w:pPr>
+    </w:p>
+    <w:p>
+      <w:pPr>
+        <w:pStyle w:val="ListParagraph"/>
         <w:numPr>
           <w:ilvl w:val="0"/>
           <w:numId w:val="1"/>
@@ -183,6 +197,19 @@
         </w:rPr>
         <w:t>mxx.2xxx</w:t>
       </w:r>
+    </w:p>
+    <w:p>
+      <w:pPr>
+        <w:pStyle w:val="ListParagraph"/>
+        <w:ind w:left="360"/>
+        <w:rPr>
+          <w:rFonts w:ascii="Consolas" w:hAnsi="Consolas"/>
+          <w:color w:val="24292E"/>
+          <w:sz w:val="18"/>
+          <w:szCs w:val="18"/>
+          <w:shd w:val="clear" w:color="auto" w:fill="FFFFFF"/>
+        </w:rPr>
+      </w:pPr>
     </w:p>
     <w:p>
       <w:pPr>
@@ -279,6 +306,12 @@
     <w:p>
       <w:pPr>
         <w:pStyle w:val="ListParagraph"/>
+        <w:ind w:left="360"/>
+      </w:pPr>
+    </w:p>
+    <w:p>
+      <w:pPr>
+        <w:pStyle w:val="ListParagraph"/>
         <w:numPr>
           <w:ilvl w:val="0"/>
           <w:numId w:val="1"/>
@@ -294,6 +327,16 @@
         </w:rPr>
         <w:t>run ls to confirm the folder py_django2 and files are cloned</w:t>
       </w:r>
+      <w:r>
+        <w:rPr>
+          <w:rFonts w:ascii="Consolas" w:hAnsi="Consolas"/>
+          <w:color w:val="24292E"/>
+          <w:sz w:val="18"/>
+          <w:szCs w:val="18"/>
+          <w:shd w:val="clear" w:color="auto" w:fill="FFFFFF"/>
+        </w:rPr>
+        <w:br/>
+      </w:r>
     </w:p>
     <w:p>
       <w:pPr>
@@ -325,6 +368,16 @@
         <w:t>web_project</w:t>
       </w:r>
       <w:proofErr w:type="spellEnd"/>
+      <w:r>
+        <w:rPr>
+          <w:rFonts w:ascii="Consolas" w:hAnsi="Consolas"/>
+          <w:color w:val="24292E"/>
+          <w:sz w:val="18"/>
+          <w:szCs w:val="18"/>
+          <w:shd w:val="clear" w:color="auto" w:fill="FFFFFF"/>
+        </w:rPr>
+        <w:br/>
+      </w:r>
     </w:p>
     <w:p>
       <w:pPr>
@@ -370,6 +423,9 @@
       <w:r>
         <w:t>/bin/python3.8</w:t>
       </w:r>
+      <w:r>
+        <w:br/>
+      </w:r>
     </w:p>
     <w:p>
       <w:pPr>
@@ -396,7 +452,6 @@
         <w:t>winnpy</w:t>
       </w:r>
       <w:proofErr w:type="spellEnd"/>
-      <w:proofErr w:type="gramStart"/>
       <w:r>
         <w:t>/.</w:t>
       </w:r>
@@ -405,7 +460,6 @@
         <w:t>virtualenvs</w:t>
       </w:r>
       <w:proofErr w:type="spellEnd"/>
-      <w:proofErr w:type="gramEnd"/>
       <w:r>
         <w:t>/</w:t>
       </w:r>
@@ -416,6 +470,9 @@
       <w:proofErr w:type="spellEnd"/>
       <w:r>
         <w:t>/bin/python</w:t>
+      </w:r>
+      <w:r>
+        <w:br/>
       </w:r>
     </w:p>
     <w:p>
@@ -453,6 +510,9 @@
       <w:r>
         <w:t xml:space="preserve"> if needed</w:t>
       </w:r>
+      <w:r>
+        <w:br/>
+      </w:r>
     </w:p>
     <w:p>
       <w:pPr>
@@ -463,21 +523,19 @@
         </w:numPr>
       </w:pPr>
       <w:r>
-        <w:t xml:space="preserve"> $ pip install -r </w:t>
-      </w:r>
-      <w:proofErr w:type="gramStart"/>
-      <w:r>
-        <w:t xml:space="preserve">requirements.txt </w:t>
+        <w:t xml:space="preserve"> $ pip install -r requirements.txt </w:t>
       </w:r>
       <w:r>
         <w:t>.</w:t>
       </w:r>
-      <w:proofErr w:type="gramEnd"/>
       <w:r>
         <w:t xml:space="preserve">  it should install Django 3.0.2 and other packages</w:t>
       </w:r>
       <w:r>
         <w:t>.</w:t>
+      </w:r>
+      <w:r>
+        <w:br/>
       </w:r>
     </w:p>
     <w:p>
@@ -489,7 +547,10 @@
         </w:numPr>
       </w:pPr>
       <w:r>
-        <w:t xml:space="preserve"> $ python manage.py migrate – to create all the sqlite3 database tables needed for auth, </w:t>
+        <w:t xml:space="preserve"> $ python manage.py migrate – to create all the sqlite3 database tables needed for auth</w:t>
+      </w:r>
+      <w:r>
+        <w:br/>
       </w:r>
     </w:p>
     <w:p>
@@ -501,6 +562,200 @@
         </w:numPr>
       </w:pPr>
       <w:r>
+        <w:t xml:space="preserve"> Ensure the following are set in web_project\settings.py</w:t>
+      </w:r>
+    </w:p>
+    <w:p>
+      <w:pPr>
+        <w:pStyle w:val="ListParagraph"/>
+        <w:ind w:left="360"/>
+        <w:rPr>
+          <w:rFonts w:eastAsia="Times New Roman" w:cstheme="minorHAnsi"/>
+        </w:rPr>
+      </w:pPr>
+      <w:r>
+        <w:t>DEBUG = False</w:t>
+      </w:r>
+      <w:r>
+        <w:br/>
+      </w:r>
+      <w:r>
+        <w:rPr>
+          <w:rFonts w:cstheme="minorHAnsi"/>
+        </w:rPr>
+        <w:t xml:space="preserve">STATIC_ROOT = </w:t>
+      </w:r>
+      <w:r>
+        <w:rPr>
+          <w:rFonts w:eastAsia="Times New Roman" w:cstheme="minorHAnsi"/>
+        </w:rPr>
+        <w:t>= </w:t>
+      </w:r>
+      <w:proofErr w:type="spellStart"/>
+      <w:r>
+        <w:rPr>
+          <w:rFonts w:eastAsia="Times New Roman" w:cstheme="minorHAnsi"/>
+        </w:rPr>
+        <w:t>os.path.join</w:t>
+      </w:r>
+      <w:proofErr w:type="spellEnd"/>
+      <w:r>
+        <w:rPr>
+          <w:rFonts w:eastAsia="Times New Roman" w:cstheme="minorHAnsi"/>
+        </w:rPr>
+        <w:t>(BASE_DIR, '</w:t>
+      </w:r>
+      <w:proofErr w:type="spellStart"/>
+      <w:r>
+        <w:rPr>
+          <w:rFonts w:eastAsia="Times New Roman" w:cstheme="minorHAnsi"/>
+        </w:rPr>
+        <w:t>static_collected</w:t>
+      </w:r>
+      <w:proofErr w:type="spellEnd"/>
+      <w:r>
+        <w:rPr>
+          <w:rFonts w:eastAsia="Times New Roman" w:cstheme="minorHAnsi"/>
+        </w:rPr>
+        <w:t>')</w:t>
+      </w:r>
+    </w:p>
+    <w:p>
+      <w:pPr>
+        <w:pStyle w:val="ListParagraph"/>
+        <w:ind w:left="360"/>
+      </w:pPr>
+    </w:p>
+    <w:p>
+      <w:pPr>
+        <w:pStyle w:val="ListParagraph"/>
+        <w:numPr>
+          <w:ilvl w:val="0"/>
+          <w:numId w:val="1"/>
+        </w:numPr>
+      </w:pPr>
+      <w:r>
+        <w:t xml:space="preserve"> </w:t>
+      </w:r>
+      <w:r>
+        <w:rPr>
+          <w:rFonts w:ascii="Consolas" w:hAnsi="Consolas"/>
+          <w:color w:val="0C4B33"/>
+          <w:shd w:val="clear" w:color="auto" w:fill="F8F8F8"/>
+        </w:rPr>
+        <w:t>collect static files to STATIC_ROOT:</w:t>
+      </w:r>
+      <w:r>
+        <w:rPr>
+          <w:rFonts w:ascii="Consolas" w:hAnsi="Consolas"/>
+          <w:color w:val="0C4B33"/>
+          <w:shd w:val="clear" w:color="auto" w:fill="F8F8F8"/>
+        </w:rPr>
+        <w:br/>
+      </w:r>
+      <w:r>
+        <w:t xml:space="preserve">$ </w:t>
+      </w:r>
+      <w:r>
+        <w:rPr>
+          <w:rFonts w:ascii="Consolas" w:hAnsi="Consolas"/>
+          <w:color w:val="0C4B33"/>
+          <w:shd w:val="clear" w:color="auto" w:fill="F8F8F8"/>
+        </w:rPr>
+        <w:t xml:space="preserve">python manage.py </w:t>
+      </w:r>
+      <w:proofErr w:type="spellStart"/>
+      <w:r>
+        <w:rPr>
+          <w:rFonts w:ascii="Consolas" w:hAnsi="Consolas"/>
+          <w:color w:val="0C4B33"/>
+          <w:shd w:val="clear" w:color="auto" w:fill="F8F8F8"/>
+        </w:rPr>
+        <w:t>collectstatic</w:t>
+      </w:r>
+      <w:proofErr w:type="spellEnd"/>
+    </w:p>
+    <w:p>
+      <w:pPr>
+        <w:pStyle w:val="ListParagraph"/>
+        <w:ind w:left="360"/>
+        <w:rPr>
+          <w:rFonts w:ascii="Consolas" w:hAnsi="Consolas"/>
+          <w:color w:val="0C4B33"/>
+          <w:shd w:val="clear" w:color="auto" w:fill="F8F8F8"/>
+        </w:rPr>
+      </w:pPr>
+      <w:r>
+        <w:rPr>
+          <w:rFonts w:ascii="Consolas" w:hAnsi="Consolas"/>
+          <w:color w:val="0C4B33"/>
+          <w:shd w:val="clear" w:color="auto" w:fill="F8F8F8"/>
+        </w:rPr>
+        <w:lastRenderedPageBreak/>
+        <w:t>/home/</w:t>
+      </w:r>
+      <w:proofErr w:type="spellStart"/>
+      <w:r>
+        <w:rPr>
+          <w:rFonts w:ascii="Consolas" w:hAnsi="Consolas"/>
+          <w:color w:val="0C4B33"/>
+          <w:shd w:val="clear" w:color="auto" w:fill="F8F8F8"/>
+        </w:rPr>
+        <w:t>winnpy</w:t>
+      </w:r>
+      <w:proofErr w:type="spellEnd"/>
+      <w:r>
+        <w:rPr>
+          <w:rFonts w:ascii="Consolas" w:hAnsi="Consolas"/>
+          <w:color w:val="0C4B33"/>
+          <w:shd w:val="clear" w:color="auto" w:fill="F8F8F8"/>
+        </w:rPr>
+        <w:t>/py_django2/</w:t>
+      </w:r>
+      <w:proofErr w:type="spellStart"/>
+      <w:r>
+        <w:rPr>
+          <w:rFonts w:ascii="Consolas" w:hAnsi="Consolas"/>
+          <w:color w:val="0C4B33"/>
+          <w:shd w:val="clear" w:color="auto" w:fill="F8F8F8"/>
+        </w:rPr>
+        <w:t>web_project</w:t>
+      </w:r>
+      <w:proofErr w:type="spellEnd"/>
+      <w:r>
+        <w:rPr>
+          <w:rFonts w:ascii="Consolas" w:hAnsi="Consolas"/>
+          <w:color w:val="0C4B33"/>
+          <w:shd w:val="clear" w:color="auto" w:fill="F8F8F8"/>
+        </w:rPr>
+        <w:t>/</w:t>
+      </w:r>
+      <w:proofErr w:type="spellStart"/>
+      <w:r>
+        <w:rPr>
+          <w:rFonts w:ascii="Consolas" w:hAnsi="Consolas"/>
+          <w:color w:val="0C4B33"/>
+          <w:shd w:val="clear" w:color="auto" w:fill="F8F8F8"/>
+        </w:rPr>
+        <w:t>static_collected</w:t>
+      </w:r>
+      <w:proofErr w:type="spellEnd"/>
+    </w:p>
+    <w:p>
+      <w:pPr>
+        <w:pStyle w:val="ListParagraph"/>
+        <w:ind w:left="360"/>
+      </w:pPr>
+    </w:p>
+    <w:p>
+      <w:pPr>
+        <w:pStyle w:val="ListParagraph"/>
+        <w:numPr>
+          <w:ilvl w:val="0"/>
+          <w:numId w:val="1"/>
+        </w:numPr>
+      </w:pPr>
+      <w:r>
         <w:t xml:space="preserve"> $ python manage.py </w:t>
       </w:r>
       <w:proofErr w:type="spellStart"/>
@@ -511,6 +766,12 @@
       <w:r>
         <w:t xml:space="preserve"> – create super user and other users to create the site</w:t>
       </w:r>
+    </w:p>
+    <w:p>
+      <w:pPr>
+        <w:pStyle w:val="ListParagraph"/>
+        <w:ind w:left="360"/>
+      </w:pPr>
     </w:p>
     <w:p>
       <w:pPr>
@@ -593,15 +854,7 @@
         </w:numPr>
       </w:pPr>
       <w:r>
-        <w:t xml:space="preserve"> Select “Manual </w:t>
-      </w:r>
-      <w:proofErr w:type="gramStart"/>
-      <w:r>
-        <w:t>configuration”  -</w:t>
-      </w:r>
-      <w:proofErr w:type="gramEnd"/>
-      <w:r>
-        <w:t xml:space="preserve"> select python3 + Django</w:t>
+        <w:t xml:space="preserve"> Select “Manual configuration”  - select python3 + Django</w:t>
       </w:r>
     </w:p>
     <w:p>
@@ -634,7 +887,6 @@
         <w:ind w:left="360"/>
       </w:pPr>
       <w:r>
-        <w:lastRenderedPageBreak/>
         <w:t xml:space="preserve"> </w:t>
       </w:r>
       <w:r>
@@ -699,11 +951,7 @@
         <w:t>For</w:t>
       </w:r>
       <w:r>
-        <w:t xml:space="preserve"> the settings in </w:t>
-      </w:r>
-      <w:proofErr w:type="gramStart"/>
-      <w:r>
-        <w:t>winnpy_pythonanywhere_com_wsgi.py</w:t>
+        <w:t xml:space="preserve"> the settings in winnpy_pythonanywhere_com_wsgi.py</w:t>
       </w:r>
       <w:r>
         <w:t>,</w:t>
@@ -717,7 +965,6 @@
       <w:r>
         <w:t>dit</w:t>
       </w:r>
-      <w:proofErr w:type="gramEnd"/>
       <w:r>
         <w:t xml:space="preserve"> the Django section accordingly, but d</w:t>
       </w:r>
@@ -743,6 +990,7 @@
         <w:rPr>
           <w:noProof/>
         </w:rPr>
+        <w:lastRenderedPageBreak/>
         <w:drawing>
           <wp:inline distT="0" distB="0" distL="0" distR="0" wp14:anchorId="4A2011B7" wp14:editId="785C0653">
             <wp:extent cx="5703303" cy="3632200"/>
@@ -826,7 +1074,6 @@
         <w:rPr>
           <w:noProof/>
         </w:rPr>
-        <w:lastRenderedPageBreak/>
         <w:drawing>
           <wp:inline distT="0" distB="0" distL="0" distR="0" wp14:anchorId="4AB3F983" wp14:editId="187098D9">
             <wp:extent cx="4412341" cy="1651636"/>
@@ -879,15 +1126,12 @@
         </w:numPr>
       </w:pPr>
       <w:r>
-        <w:t xml:space="preserve"> Reload your </w:t>
-      </w:r>
-      <w:proofErr w:type="gramStart"/>
-      <w:r>
-        <w:t>app,  and</w:t>
-      </w:r>
-      <w:proofErr w:type="gramEnd"/>
-      <w:r>
-        <w:t xml:space="preserve"> then open and  enjoy it!</w:t>
+        <w:t xml:space="preserve"> Reload your app,  and </w:t>
+      </w:r>
+      <w:bookmarkStart w:id="0" w:name="_GoBack"/>
+      <w:bookmarkEnd w:id="0"/>
+      <w:r>
+        <w:t>open and  enjoy it!</w:t>
       </w:r>
     </w:p>
     <w:p>

</xml_diff>